<commit_message>
add pdf and update link
</commit_message>
<xml_diff>
--- a/resources/Zeng,Keith-Resume.docx
+++ b/resources/Zeng,Keith-Resume.docx
@@ -32,9 +32,6 @@
       </w:pPr>
       <w:r>
         <w:t>Phone number: 718-612-993</w:t>
-      </w:r>
-      <w:r>
-        <w:tab/>
       </w:r>
       <w:r>
         <w:tab/>
@@ -91,8 +88,10 @@
         <w:t xml:space="preserve">   </w:t>
       </w:r>
       <w:r>
-        <w:tab/>
-        <w:t xml:space="preserve">     Website</w:t>
+        <w:t xml:space="preserve">   </w:t>
+      </w:r>
+      <w:r>
+        <w:t>Website</w:t>
       </w:r>
       <w:r>
         <w:t xml:space="preserve">: </w:t>
@@ -122,7 +121,7 @@
         <w:tblLook w:val="04A0" w:firstRow="1" w:lastRow="0" w:firstColumn="1" w:lastColumn="0" w:noHBand="0" w:noVBand="1"/>
       </w:tblPr>
       <w:tblGrid>
-        <w:gridCol w:w="9303"/>
+        <w:gridCol w:w="8630"/>
       </w:tblGrid>
       <w:tr>
         <w:trPr>
@@ -656,12 +655,14 @@
                 <w:lang w:val="en-US"/>
               </w:rPr>
             </w:pPr>
-            <w:r>
-              <w:rPr>
-                <w:rFonts w:asciiTheme="minorHAnsi" w:hAnsiTheme="minorHAnsi"/>
-                <w:lang w:val="en-US"/>
-              </w:rPr>
-              <w:t xml:space="preserve"> Use of D3, JavaScript, and SharePoint to create platform to support quick lookup of business attribute</w:t>
+            <w:bookmarkStart w:id="0" w:name="_GoBack"/>
+            <w:bookmarkEnd w:id="0"/>
+            <w:r>
+              <w:rPr>
+                <w:rFonts w:asciiTheme="minorHAnsi" w:hAnsiTheme="minorHAnsi"/>
+                <w:lang w:val="en-US"/>
+              </w:rPr>
+              <w:t>Use of D3, JavaScript, and SharePoint to create platform to support quick lookup of business attribute</w:t>
             </w:r>
             <w:r>
               <w:rPr>
@@ -683,7 +684,6 @@
                 <w:lang w:val="en-US"/>
               </w:rPr>
             </w:pPr>
-            <w:bookmarkStart w:id="0" w:name="_GoBack"/>
             <w:r>
               <w:rPr>
                 <w:rFonts w:asciiTheme="minorHAnsi" w:hAnsiTheme="minorHAnsi"/>
@@ -692,7 +692,6 @@
               <w:t>Use of SharePoint to automate clients onboarding EDI project</w:t>
             </w:r>
           </w:p>
-          <w:bookmarkEnd w:id="0"/>
           <w:p>
             <w:pPr>
               <w:pStyle w:val="NoSpacing"/>
@@ -1167,7 +1166,6 @@
                 <w:rFonts w:asciiTheme="minorHAnsi" w:hAnsiTheme="minorHAnsi"/>
                 <w:lang w:val="en-US"/>
               </w:rPr>
-              <w:lastRenderedPageBreak/>
               <w:t>Provide monthly sale report</w:t>
             </w:r>
           </w:p>
@@ -1208,6 +1206,7 @@
                 <w:rFonts w:asciiTheme="minorHAnsi" w:hAnsiTheme="minorHAnsi"/>
                 <w:lang w:val="en-US"/>
               </w:rPr>
+              <w:lastRenderedPageBreak/>
               <w:t>Us</w:t>
             </w:r>
             <w:r>
@@ -1962,7 +1961,7 @@
       <w:footerReference w:type="default" r:id="rId14"/>
       <w:type w:val="continuous"/>
       <w:pgSz w:w="12240" w:h="15840" w:code="1"/>
-      <w:pgMar w:top="2127" w:right="1127" w:bottom="1440" w:left="1800" w:header="708" w:footer="708" w:gutter="0"/>
+      <w:pgMar w:top="1440" w:right="1800" w:bottom="1440" w:left="1800" w:header="708" w:footer="708" w:gutter="0"/>
       <w:cols w:space="708"/>
       <w:docGrid w:linePitch="272"/>
     </w:sectPr>
@@ -5925,7 +5924,7 @@
 </file>
 
 <file path=customXml/itemProps4.xml><?xml version="1.0" encoding="utf-8"?>
-<ds:datastoreItem xmlns:ds="http://schemas.openxmlformats.org/officeDocument/2006/customXml" ds:itemID="{2D7CEF48-25FF-42EB-98CF-1D61D22BAAA5}">
+<ds:datastoreItem xmlns:ds="http://schemas.openxmlformats.org/officeDocument/2006/customXml" ds:itemID="{53AF3AB6-AB7D-4786-B937-3129795015A2}">
   <ds:schemaRefs>
     <ds:schemaRef ds:uri="http://schemas.openxmlformats.org/officeDocument/2006/bibliography"/>
   </ds:schemaRefs>

</xml_diff>